<commit_message>
Ya se pueden abrir los archivos seleccionados dentro del árbol de archivos. Falta agregar la creación de los ortomosaicos, ahorita solo está el preprocesado de las imágenes.
</commit_message>
<xml_diff>
--- a/documentacion/SIPaF-ERS-V1.0.docx
+++ b/documentacion/SIPaF-ERS-V1.0.docx
@@ -3557,7 +3557,21 @@
           <w:sz w:val="24"/>
           <w:szCs w:val="24"/>
         </w:rPr>
-        <w:t>Maestría de Ingeniería de Software</w:t>
+        <w:t>Maestría</w:t>
+      </w:r>
+      <w:r>
+        <w:rPr>
+          <w:sz w:val="24"/>
+          <w:szCs w:val="24"/>
+        </w:rPr>
+        <w:t xml:space="preserve"> en</w:t>
+      </w:r>
+      <w:r>
+        <w:rPr>
+          <w:sz w:val="24"/>
+          <w:szCs w:val="24"/>
+        </w:rPr>
+        <w:t xml:space="preserve"> Ingeniería de Software</w:t>
       </w:r>
     </w:p>
     <w:p>
@@ -5720,7 +5734,21 @@
           <w:sz w:val="24"/>
           <w:szCs w:val="24"/>
         </w:rPr>
-        <w:t>Sistema: Guardar checkpoints del proceso</w:t>
+        <w:t xml:space="preserve">Sistema: Guardar </w:t>
+      </w:r>
+      <w:r>
+        <w:rPr>
+          <w:sz w:val="24"/>
+          <w:szCs w:val="24"/>
+        </w:rPr>
+        <w:t>puntos de control</w:t>
+      </w:r>
+      <w:r>
+        <w:rPr>
+          <w:sz w:val="24"/>
+          <w:szCs w:val="24"/>
+        </w:rPr>
+        <w:t xml:space="preserve"> del proceso</w:t>
       </w:r>
     </w:p>
     <w:p>
@@ -17437,7 +17465,21 @@
                 <w:sz w:val="24"/>
                 <w:szCs w:val="24"/>
               </w:rPr>
-              <w:t>Guardar checkpoints del proceso</w:t>
+              <w:t xml:space="preserve">Guardar </w:t>
+            </w:r>
+            <w:r>
+              <w:rPr>
+                <w:sz w:val="24"/>
+                <w:szCs w:val="24"/>
+              </w:rPr>
+              <w:t>puntos de control</w:t>
+            </w:r>
+            <w:r>
+              <w:rPr>
+                <w:sz w:val="24"/>
+                <w:szCs w:val="24"/>
+              </w:rPr>
+              <w:t xml:space="preserve"> del proceso</w:t>
             </w:r>
           </w:p>
         </w:tc>
@@ -17707,7 +17749,14 @@
                 <w:sz w:val="24"/>
                 <w:szCs w:val="24"/>
               </w:rPr>
-              <w:t>Avisos cada vez que se guarda el checkpoint</w:t>
+              <w:t xml:space="preserve">Avisos cada vez que se guarda el </w:t>
+            </w:r>
+            <w:r>
+              <w:rPr>
+                <w:sz w:val="24"/>
+                <w:szCs w:val="24"/>
+              </w:rPr>
+              <w:t>punto de control</w:t>
             </w:r>
             <w:r>
               <w:rPr>
@@ -18323,7 +18372,14 @@
                 <w:sz w:val="24"/>
                 <w:szCs w:val="24"/>
               </w:rPr>
-              <w:t>Guardar el archivo en cada checkpoint</w:t>
+              <w:t xml:space="preserve">Guardar el archivo en cada </w:t>
+            </w:r>
+            <w:r>
+              <w:rPr>
+                <w:sz w:val="24"/>
+                <w:szCs w:val="24"/>
+              </w:rPr>
+              <w:t>punto de control</w:t>
             </w:r>
             <w:r>
               <w:rPr>

</xml_diff>